<commit_message>
Part Two Finished (secondly)
</commit_message>
<xml_diff>
--- a/Docs/ЗАПИСКА.docx
+++ b/Docs/ЗАПИСКА.docx
@@ -321,7 +321,7 @@
                 <w:noProof/>
                 <w:webHidden/>
               </w:rPr>
-              <w:t>8</w:t>
+              <w:t>9</w:t>
             </w:r>
             <w:r>
               <w:rPr>
@@ -390,7 +390,7 @@
                 <w:noProof/>
                 <w:webHidden/>
               </w:rPr>
-              <w:t>8</w:t>
+              <w:t>14</w:t>
             </w:r>
             <w:r>
               <w:rPr>
@@ -459,7 +459,7 @@
                 <w:noProof/>
                 <w:webHidden/>
               </w:rPr>
-              <w:t>8</w:t>
+              <w:t>15</w:t>
             </w:r>
             <w:r>
               <w:rPr>
@@ -528,7 +528,7 @@
                 <w:noProof/>
                 <w:webHidden/>
               </w:rPr>
-              <w:t>8</w:t>
+              <w:t>15</w:t>
             </w:r>
             <w:r>
               <w:rPr>
@@ -597,7 +597,7 @@
                 <w:noProof/>
                 <w:webHidden/>
               </w:rPr>
-              <w:t>8</w:t>
+              <w:t>17</w:t>
             </w:r>
             <w:r>
               <w:rPr>
@@ -666,7 +666,7 @@
                 <w:noProof/>
                 <w:webHidden/>
               </w:rPr>
-              <w:t>9</w:t>
+              <w:t>18</w:t>
             </w:r>
             <w:r>
               <w:rPr>
@@ -751,7 +751,7 @@
                 <w:noProof/>
                 <w:webHidden/>
               </w:rPr>
-              <w:t>9</w:t>
+              <w:t>18</w:t>
             </w:r>
             <w:r>
               <w:rPr>
@@ -820,7 +820,7 @@
                 <w:noProof/>
                 <w:webHidden/>
               </w:rPr>
-              <w:t>9</w:t>
+              <w:t>20</w:t>
             </w:r>
             <w:r>
               <w:rPr>
@@ -889,7 +889,7 @@
                 <w:noProof/>
                 <w:webHidden/>
               </w:rPr>
-              <w:t>10</w:t>
+              <w:t>22</w:t>
             </w:r>
             <w:r>
               <w:rPr>
@@ -917,7 +917,23 @@
                 <w:noProof/>
                 <w:lang w:val="uk-UA"/>
               </w:rPr>
-              <w:t>3.1 Розробка системної програмної архітектури</w:t>
+              <w:t>3.1 Розробка системної прог</w:t>
+            </w:r>
+            <w:r>
+              <w:rPr>
+                <w:rStyle w:val="a8"/>
+                <w:noProof/>
+                <w:lang w:val="uk-UA"/>
+              </w:rPr>
+              <w:t>р</w:t>
+            </w:r>
+            <w:r>
+              <w:rPr>
+                <w:rStyle w:val="a8"/>
+                <w:noProof/>
+                <w:lang w:val="uk-UA"/>
+              </w:rPr>
+              <w:t>амної архітектури</w:t>
             </w:r>
             <w:r>
               <w:rPr>
@@ -958,7 +974,7 @@
                 <w:noProof/>
                 <w:webHidden/>
               </w:rPr>
-              <w:t>10</w:t>
+              <w:t>22</w:t>
             </w:r>
             <w:r>
               <w:rPr>
@@ -1027,7 +1043,7 @@
                 <w:noProof/>
                 <w:webHidden/>
               </w:rPr>
-              <w:t>10</w:t>
+              <w:t>23</w:t>
             </w:r>
             <w:r>
               <w:rPr>
@@ -1096,7 +1112,7 @@
                 <w:noProof/>
                 <w:webHidden/>
               </w:rPr>
-              <w:t>10</w:t>
+              <w:t>23</w:t>
             </w:r>
             <w:r>
               <w:rPr>
@@ -1165,7 +1181,7 @@
                 <w:noProof/>
                 <w:webHidden/>
               </w:rPr>
-              <w:t>10</w:t>
+              <w:t>23</w:t>
             </w:r>
             <w:r>
               <w:rPr>
@@ -1234,7 +1250,7 @@
                 <w:noProof/>
                 <w:webHidden/>
               </w:rPr>
-              <w:t>10</w:t>
+              <w:t>23</w:t>
             </w:r>
             <w:r>
               <w:rPr>
@@ -1303,7 +1319,7 @@
                 <w:noProof/>
                 <w:webHidden/>
               </w:rPr>
-              <w:t>10</w:t>
+              <w:t>23</w:t>
             </w:r>
             <w:r>
               <w:rPr>
@@ -1372,7 +1388,7 @@
                 <w:noProof/>
                 <w:webHidden/>
               </w:rPr>
-              <w:t>11</w:t>
+              <w:t>24</w:t>
             </w:r>
             <w:r>
               <w:rPr>
@@ -1441,7 +1457,7 @@
                 <w:noProof/>
                 <w:webHidden/>
               </w:rPr>
-              <w:t>11</w:t>
+              <w:t>24</w:t>
             </w:r>
             <w:r>
               <w:rPr>
@@ -1510,7 +1526,7 @@
                 <w:noProof/>
                 <w:webHidden/>
               </w:rPr>
-              <w:t>11</w:t>
+              <w:t>24</w:t>
             </w:r>
             <w:r>
               <w:rPr>
@@ -1579,7 +1595,7 @@
                 <w:noProof/>
                 <w:webHidden/>
               </w:rPr>
-              <w:t>11</w:t>
+              <w:t>24</w:t>
             </w:r>
             <w:r>
               <w:rPr>
@@ -1648,7 +1664,7 @@
                 <w:noProof/>
                 <w:webHidden/>
               </w:rPr>
-              <w:t>11</w:t>
+              <w:t>24</w:t>
             </w:r>
             <w:r>
               <w:rPr>
@@ -1717,7 +1733,7 @@
                 <w:noProof/>
                 <w:webHidden/>
               </w:rPr>
-              <w:t>11</w:t>
+              <w:t>24</w:t>
             </w:r>
             <w:r>
               <w:rPr>
@@ -1786,7 +1802,7 @@
                 <w:noProof/>
                 <w:webHidden/>
               </w:rPr>
-              <w:t>12</w:t>
+              <w:t>25</w:t>
             </w:r>
             <w:r>
               <w:rPr>
@@ -1855,7 +1871,7 @@
                 <w:noProof/>
                 <w:webHidden/>
               </w:rPr>
-              <w:t>13</w:t>
+              <w:t>26</w:t>
             </w:r>
             <w:r>
               <w:rPr>
@@ -2009,6 +2025,28 @@
           <w:lang w:val="uk-UA"/>
         </w:rPr>
         <w:t>КМД – концептуальна модель даних.</w:t>
+      </w:r>
+    </w:p>
+    <w:p>
+      <w:pPr>
+        <w:rPr>
+          <w:szCs w:val="28"/>
+          <w:lang w:val="uk-UA"/>
+        </w:rPr>
+      </w:pPr>
+      <w:r>
+        <w:rPr>
+          <w:szCs w:val="28"/>
+          <w:lang w:val="uk-UA"/>
+        </w:rPr>
+        <w:t>СА – системна архітектура</w:t>
+      </w:r>
+      <w:r>
+        <w:rPr>
+          <w:szCs w:val="28"/>
+          <w:lang w:val="uk-UA"/>
+        </w:rPr>
+        <w:t>.</w:t>
       </w:r>
     </w:p>
     <w:p>
@@ -10239,6 +10277,7 @@
     <w:p>
       <w:pPr>
         <w:pStyle w:val="2"/>
+        <w:ind w:left="709" w:firstLine="0"/>
         <w:rPr>
           <w:lang w:val="uk-UA"/>
         </w:rPr>
@@ -10248,12 +10287,211 @@
         <w:rPr>
           <w:lang w:val="uk-UA"/>
         </w:rPr>
-        <w:t>3.1 Розробка системної програмної архітектури</w:t>
+        <w:t xml:space="preserve">3.1 </w:t>
+      </w:r>
+      <w:r>
+        <w:rPr>
+          <w:lang w:val="uk-UA"/>
+        </w:rPr>
+        <w:t>Розробка системної програмної архітектури</w:t>
       </w:r>
       <w:bookmarkEnd w:id="21"/>
     </w:p>
     <w:p>
       <w:pPr>
+        <w:rPr>
+          <w:lang w:val="uk-UA"/>
+        </w:rPr>
+      </w:pPr>
+      <w:r>
+        <w:rPr>
+          <w:lang w:val="uk-UA"/>
+        </w:rPr>
+        <w:t>Для того, щоб визначити системну програмну архітектуру розроблено UML-діаграму основних варіантів використання</w:t>
+      </w:r>
+      <w:r>
+        <w:rPr>
+          <w:lang w:val="uk-UA"/>
+        </w:rPr>
+        <w:t>, яка зображена на рисунку 3.1</w:t>
+      </w:r>
+      <w:r>
+        <w:rPr>
+          <w:lang w:val="uk-UA"/>
+        </w:rPr>
+        <w:t>.</w:t>
+      </w:r>
+    </w:p>
+    <w:p>
+      <w:pPr>
+        <w:rPr>
+          <w:lang w:val="uk-UA"/>
+        </w:rPr>
+      </w:pPr>
+    </w:p>
+    <w:p>
+      <w:pPr>
+        <w:ind w:firstLine="0"/>
+        <w:jc w:val="center"/>
+        <w:rPr>
+          <w:lang w:val="uk-UA"/>
+        </w:rPr>
+      </w:pPr>
+      <w:r>
+        <w:rPr>
+          <w:noProof/>
+        </w:rPr>
+        <w:drawing>
+          <wp:inline distT="0" distB="0" distL="0" distR="0" wp14:anchorId="6728E9D3" wp14:editId="1F800DD5">
+            <wp:extent cx="5353050" cy="6438900"/>
+            <wp:effectExtent l="0" t="0" r="0" b="0"/>
+            <wp:docPr id="9" name="Рисунок 9"/>
+            <wp:cNvGraphicFramePr>
+              <a:graphicFrameLocks xmlns:a="http://schemas.openxmlformats.org/drawingml/2006/main" noChangeAspect="1"/>
+            </wp:cNvGraphicFramePr>
+            <a:graphic xmlns:a="http://schemas.openxmlformats.org/drawingml/2006/main">
+              <a:graphicData uri="http://schemas.openxmlformats.org/drawingml/2006/picture">
+                <pic:pic xmlns:pic="http://schemas.openxmlformats.org/drawingml/2006/picture">
+                  <pic:nvPicPr>
+                    <pic:cNvPr id="0" name=""/>
+                    <pic:cNvPicPr/>
+                  </pic:nvPicPr>
+                  <pic:blipFill>
+                    <a:blip r:embed="rId14"/>
+                    <a:stretch>
+                      <a:fillRect/>
+                    </a:stretch>
+                  </pic:blipFill>
+                  <pic:spPr>
+                    <a:xfrm>
+                      <a:off x="0" y="0"/>
+                      <a:ext cx="5353050" cy="6438900"/>
+                    </a:xfrm>
+                    <a:prstGeom prst="rect">
+                      <a:avLst/>
+                    </a:prstGeom>
+                  </pic:spPr>
+                </pic:pic>
+              </a:graphicData>
+            </a:graphic>
+          </wp:inline>
+        </w:drawing>
+      </w:r>
+    </w:p>
+    <w:p>
+      <w:pPr>
+        <w:rPr>
+          <w:lang w:val="uk-UA"/>
+        </w:rPr>
+      </w:pPr>
+    </w:p>
+    <w:p>
+      <w:pPr>
+        <w:ind w:firstLine="0"/>
+        <w:jc w:val="center"/>
+        <w:rPr>
+          <w:lang w:val="uk-UA"/>
+        </w:rPr>
+      </w:pPr>
+      <w:r>
+        <w:rPr>
+          <w:lang w:val="uk-UA"/>
+        </w:rPr>
+        <w:t xml:space="preserve">Рисунок 3.1 - </w:t>
+      </w:r>
+      <w:r>
+        <w:rPr>
+          <w:lang w:val="uk-UA"/>
+        </w:rPr>
+        <w:t>UML-діаграма</w:t>
+      </w:r>
+      <w:r>
+        <w:rPr>
+          <w:lang w:val="uk-UA"/>
+        </w:rPr>
+        <w:t xml:space="preserve"> основних варіантів використання</w:t>
+      </w:r>
+    </w:p>
+    <w:p>
+      <w:pPr>
+        <w:rPr>
+          <w:lang w:val="uk-UA"/>
+        </w:rPr>
+      </w:pPr>
+      <w:proofErr w:type="spellStart"/>
+      <w:r>
+        <w:lastRenderedPageBreak/>
+        <w:t>Основними</w:t>
+      </w:r>
+      <w:proofErr w:type="spellEnd"/>
+      <w:r>
+        <w:t xml:space="preserve"> задачами </w:t>
+      </w:r>
+      <w:proofErr w:type="spellStart"/>
+      <w:r>
+        <w:t>системи</w:t>
+      </w:r>
+      <w:proofErr w:type="spellEnd"/>
+      <w:r>
+        <w:t xml:space="preserve"> є робота з </w:t>
+      </w:r>
+      <w:proofErr w:type="spellStart"/>
+      <w:r>
+        <w:t>таблицями</w:t>
+      </w:r>
+      <w:proofErr w:type="spellEnd"/>
+      <w:r>
+        <w:t xml:space="preserve"> БД: </w:t>
+      </w:r>
+      <w:proofErr w:type="spellStart"/>
+      <w:r>
+        <w:t>внесення</w:t>
+      </w:r>
+      <w:proofErr w:type="spellEnd"/>
+      <w:r>
+        <w:t xml:space="preserve">, </w:t>
+      </w:r>
+      <w:r>
+        <w:rPr>
+          <w:lang w:val="uk-UA"/>
+        </w:rPr>
+        <w:t>вибірка</w:t>
+      </w:r>
+      <w:r>
+        <w:t xml:space="preserve">, </w:t>
+      </w:r>
+      <w:r>
+        <w:rPr>
+          <w:lang w:val="uk-UA"/>
+        </w:rPr>
+        <w:t>даних</w:t>
+      </w:r>
+      <w:r>
+        <w:rPr>
+          <w:lang w:val="uk-UA"/>
+        </w:rPr>
+        <w:t xml:space="preserve"> є самими масовими видами </w:t>
+      </w:r>
+      <w:proofErr w:type="gramStart"/>
+      <w:r>
+        <w:rPr>
+          <w:lang w:val="uk-UA"/>
+        </w:rPr>
+        <w:t>запит</w:t>
+      </w:r>
+      <w:proofErr w:type="gramEnd"/>
+      <w:r>
+        <w:rPr>
+          <w:lang w:val="uk-UA"/>
+        </w:rPr>
+        <w:t>ів</w:t>
+      </w:r>
+      <w:r>
+        <w:t xml:space="preserve">. </w:t>
+      </w:r>
+    </w:p>
+    <w:p>
+      <w:pPr>
         <w:contextualSpacing/>
         <w:rPr>
           <w:szCs w:val="28"/>
@@ -10404,7 +10642,6 @@
       <w:pPr>
         <w:pStyle w:val="a1"/>
       </w:pPr>
-      <w:bookmarkStart w:id="22" w:name="_GoBack"/>
       <w:proofErr w:type="spellStart"/>
       <w:r>
         <w:t>кінцева</w:t>
@@ -10663,7 +10900,6 @@
         <w:t>.</w:t>
       </w:r>
     </w:p>
-    <w:bookmarkEnd w:id="22"/>
     <w:p>
       <w:pPr>
         <w:contextualSpacing/>
@@ -11043,6 +11279,7 @@
         <w:contextualSpacing/>
         <w:rPr>
           <w:szCs w:val="28"/>
+          <w:lang w:val="uk-UA"/>
         </w:rPr>
       </w:pPr>
       <w:proofErr w:type="spellStart"/>
@@ -11377,6 +11614,859 @@
       </w:r>
     </w:p>
     <w:p>
+      <w:r>
+        <w:rPr>
+          <w:lang w:val="uk-UA"/>
+        </w:rPr>
+        <w:t>При виконанні курсової роботи визначаємо архітектуру за розміщенням 3-х фізичних та логічних компонентів програмного комплексу: рівня доступу та зберігання даних (</w:t>
+      </w:r>
+      <w:r>
+        <w:rPr>
+          <w:lang w:val="en-US"/>
+        </w:rPr>
+        <w:t>data</w:t>
+      </w:r>
+      <w:r>
+        <w:rPr>
+          <w:lang w:val="uk-UA"/>
+        </w:rPr>
+        <w:t xml:space="preserve"> </w:t>
+      </w:r>
+      <w:r>
+        <w:rPr>
+          <w:lang w:val="en-US"/>
+        </w:rPr>
+        <w:t>access</w:t>
+      </w:r>
+      <w:r>
+        <w:rPr>
+          <w:lang w:val="uk-UA"/>
+        </w:rPr>
+        <w:t xml:space="preserve"> </w:t>
+      </w:r>
+      <w:r>
+        <w:rPr>
+          <w:lang w:val="en-US"/>
+        </w:rPr>
+        <w:t>layer</w:t>
+      </w:r>
+      <w:r>
+        <w:rPr>
+          <w:lang w:val="uk-UA"/>
+        </w:rPr>
+        <w:t>), рівня обробки даних (</w:t>
+      </w:r>
+      <w:r>
+        <w:rPr>
+          <w:lang w:val="en-US"/>
+        </w:rPr>
+        <w:t>business</w:t>
+      </w:r>
+      <w:r>
+        <w:rPr>
+          <w:lang w:val="uk-UA"/>
+        </w:rPr>
+        <w:t xml:space="preserve"> </w:t>
+      </w:r>
+      <w:r>
+        <w:rPr>
+          <w:lang w:val="en-US"/>
+        </w:rPr>
+        <w:t>logic</w:t>
+      </w:r>
+      <w:r>
+        <w:rPr>
+          <w:lang w:val="uk-UA"/>
+        </w:rPr>
+        <w:t xml:space="preserve"> </w:t>
+      </w:r>
+      <w:r>
+        <w:rPr>
+          <w:lang w:val="en-US"/>
+        </w:rPr>
+        <w:t>layer</w:t>
+      </w:r>
+      <w:r>
+        <w:rPr>
+          <w:lang w:val="uk-UA"/>
+        </w:rPr>
+        <w:t>), рівня представлення даних (</w:t>
+      </w:r>
+      <w:r>
+        <w:rPr>
+          <w:lang w:val="en-US"/>
+        </w:rPr>
+        <w:t>data</w:t>
+      </w:r>
+      <w:r>
+        <w:rPr>
+          <w:lang w:val="uk-UA"/>
+        </w:rPr>
+        <w:t xml:space="preserve"> </w:t>
+      </w:r>
+      <w:r>
+        <w:rPr>
+          <w:lang w:val="en-US"/>
+        </w:rPr>
+        <w:t>presentation</w:t>
+      </w:r>
+      <w:r>
+        <w:rPr>
+          <w:lang w:val="uk-UA"/>
+        </w:rPr>
+        <w:t xml:space="preserve"> </w:t>
+      </w:r>
+      <w:r>
+        <w:rPr>
+          <w:lang w:val="en-US"/>
+        </w:rPr>
+        <w:t>layer</w:t>
+      </w:r>
+      <w:r>
+        <w:rPr>
+          <w:lang w:val="uk-UA"/>
+        </w:rPr>
+        <w:t xml:space="preserve">). </w:t>
+      </w:r>
+      <w:proofErr w:type="spellStart"/>
+      <w:proofErr w:type="gramStart"/>
+      <w:r>
+        <w:t>Р</w:t>
+      </w:r>
+      <w:proofErr w:type="gramEnd"/>
+      <w:r>
+        <w:t>івнем</w:t>
+      </w:r>
+      <w:proofErr w:type="spellEnd"/>
+      <w:r>
+        <w:t xml:space="preserve"> </w:t>
+      </w:r>
+      <w:proofErr w:type="spellStart"/>
+      <w:r>
+        <w:t>зберігання</w:t>
+      </w:r>
+      <w:proofErr w:type="spellEnd"/>
+      <w:r>
+        <w:t xml:space="preserve"> </w:t>
+      </w:r>
+      <w:proofErr w:type="spellStart"/>
+      <w:r>
+        <w:t>даних</w:t>
+      </w:r>
+      <w:proofErr w:type="spellEnd"/>
+      <w:r>
+        <w:t xml:space="preserve"> за </w:t>
+      </w:r>
+      <w:proofErr w:type="spellStart"/>
+      <w:r>
+        <w:t>завданням</w:t>
+      </w:r>
+      <w:proofErr w:type="spellEnd"/>
+      <w:r>
+        <w:t xml:space="preserve"> </w:t>
+      </w:r>
+      <w:proofErr w:type="spellStart"/>
+      <w:r>
+        <w:t>курсової</w:t>
+      </w:r>
+      <w:proofErr w:type="spellEnd"/>
+      <w:r>
+        <w:t xml:space="preserve"> </w:t>
+      </w:r>
+      <w:proofErr w:type="spellStart"/>
+      <w:r>
+        <w:t>роботи</w:t>
+      </w:r>
+      <w:proofErr w:type="spellEnd"/>
+      <w:r>
+        <w:t xml:space="preserve"> буде БД. </w:t>
+      </w:r>
+      <w:proofErr w:type="spellStart"/>
+      <w:r>
+        <w:t>Отже</w:t>
+      </w:r>
+      <w:proofErr w:type="spellEnd"/>
+      <w:r>
+        <w:t xml:space="preserve"> СА </w:t>
+      </w:r>
+      <w:proofErr w:type="spellStart"/>
+      <w:r>
+        <w:t>може</w:t>
+      </w:r>
+      <w:proofErr w:type="spellEnd"/>
+      <w:r>
+        <w:t xml:space="preserve"> бути </w:t>
+      </w:r>
+      <w:proofErr w:type="spellStart"/>
+      <w:r>
+        <w:t>наступних</w:t>
+      </w:r>
+      <w:proofErr w:type="spellEnd"/>
+      <w:r>
+        <w:t xml:space="preserve"> </w:t>
+      </w:r>
+      <w:proofErr w:type="spellStart"/>
+      <w:r>
+        <w:t>типі</w:t>
+      </w:r>
+      <w:proofErr w:type="gramStart"/>
+      <w:r>
+        <w:t>в</w:t>
+      </w:r>
+      <w:proofErr w:type="spellEnd"/>
+      <w:proofErr w:type="gramEnd"/>
+      <w:r>
+        <w:t>:</w:t>
+      </w:r>
+    </w:p>
+    <w:p>
+      <w:pPr>
+        <w:pStyle w:val="a1"/>
+        <w:numPr>
+          <w:ilvl w:val="0"/>
+          <w:numId w:val="46"/>
+        </w:numPr>
+      </w:pPr>
+      <w:r>
+        <w:t xml:space="preserve">2-х </w:t>
+      </w:r>
+      <w:proofErr w:type="spellStart"/>
+      <w:proofErr w:type="gramStart"/>
+      <w:r>
+        <w:t>р</w:t>
+      </w:r>
+      <w:proofErr w:type="gramEnd"/>
+      <w:r>
+        <w:t>івнева</w:t>
+      </w:r>
+      <w:proofErr w:type="spellEnd"/>
+      <w:r>
+        <w:t xml:space="preserve"> </w:t>
+      </w:r>
+      <w:proofErr w:type="spellStart"/>
+      <w:r>
+        <w:t>клієнт-серверна</w:t>
+      </w:r>
+      <w:proofErr w:type="spellEnd"/>
+      <w:r>
+        <w:t xml:space="preserve"> СА з “</w:t>
+      </w:r>
+      <w:proofErr w:type="spellStart"/>
+      <w:r>
+        <w:t>товстим</w:t>
+      </w:r>
+      <w:proofErr w:type="spellEnd"/>
+      <w:r>
+        <w:t xml:space="preserve">” </w:t>
+      </w:r>
+      <w:proofErr w:type="spellStart"/>
+      <w:r>
+        <w:t>клієнтом</w:t>
+      </w:r>
+      <w:proofErr w:type="spellEnd"/>
+      <w:r>
+        <w:t xml:space="preserve"> і сервером БД (</w:t>
+      </w:r>
+      <w:proofErr w:type="spellStart"/>
+      <w:r>
+        <w:t>бізнес</w:t>
+      </w:r>
+      <w:proofErr w:type="spellEnd"/>
+      <w:r>
+        <w:t xml:space="preserve"> </w:t>
+      </w:r>
+      <w:proofErr w:type="spellStart"/>
+      <w:r>
+        <w:t>логіка</w:t>
+      </w:r>
+      <w:proofErr w:type="spellEnd"/>
+      <w:r>
+        <w:t xml:space="preserve"> </w:t>
+      </w:r>
+      <w:proofErr w:type="spellStart"/>
+      <w:r>
+        <w:t>зосереджена</w:t>
+      </w:r>
+      <w:proofErr w:type="spellEnd"/>
+      <w:r>
+        <w:t xml:space="preserve"> на </w:t>
+      </w:r>
+      <w:proofErr w:type="spellStart"/>
+      <w:r>
+        <w:t>клієнті</w:t>
+      </w:r>
+      <w:proofErr w:type="spellEnd"/>
+      <w:r>
+        <w:t>);</w:t>
+      </w:r>
+    </w:p>
+    <w:p>
+      <w:pPr>
+        <w:pStyle w:val="a1"/>
+        <w:numPr>
+          <w:ilvl w:val="0"/>
+          <w:numId w:val="46"/>
+        </w:numPr>
+      </w:pPr>
+      <w:r>
+        <w:t xml:space="preserve">2-х </w:t>
+      </w:r>
+      <w:proofErr w:type="spellStart"/>
+      <w:proofErr w:type="gramStart"/>
+      <w:r>
+        <w:t>р</w:t>
+      </w:r>
+      <w:proofErr w:type="gramEnd"/>
+      <w:r>
+        <w:t>івнева</w:t>
+      </w:r>
+      <w:proofErr w:type="spellEnd"/>
+      <w:r>
+        <w:t xml:space="preserve"> </w:t>
+      </w:r>
+      <w:proofErr w:type="spellStart"/>
+      <w:r>
+        <w:t>клієнт-серверна</w:t>
+      </w:r>
+      <w:proofErr w:type="spellEnd"/>
+      <w:r>
+        <w:t xml:space="preserve"> СА з “тонким” </w:t>
+      </w:r>
+      <w:proofErr w:type="spellStart"/>
+      <w:r>
+        <w:t>клієнтом</w:t>
+      </w:r>
+      <w:proofErr w:type="spellEnd"/>
+      <w:r>
+        <w:t xml:space="preserve"> і сервером БД (</w:t>
+      </w:r>
+      <w:proofErr w:type="spellStart"/>
+      <w:r>
+        <w:t>бізнес</w:t>
+      </w:r>
+      <w:proofErr w:type="spellEnd"/>
+      <w:r>
+        <w:t xml:space="preserve"> </w:t>
+      </w:r>
+      <w:proofErr w:type="spellStart"/>
+      <w:r>
+        <w:t>логіка</w:t>
+      </w:r>
+      <w:proofErr w:type="spellEnd"/>
+      <w:r>
+        <w:t xml:space="preserve"> </w:t>
+      </w:r>
+      <w:proofErr w:type="spellStart"/>
+      <w:r>
+        <w:t>зосереджена</w:t>
+      </w:r>
+      <w:proofErr w:type="spellEnd"/>
+      <w:r>
+        <w:t xml:space="preserve"> на </w:t>
+      </w:r>
+      <w:proofErr w:type="spellStart"/>
+      <w:r>
+        <w:t>сервері</w:t>
+      </w:r>
+      <w:proofErr w:type="spellEnd"/>
+      <w:r>
+        <w:t>);</w:t>
+      </w:r>
+    </w:p>
+    <w:p>
+      <w:pPr>
+        <w:pStyle w:val="a1"/>
+        <w:numPr>
+          <w:ilvl w:val="0"/>
+          <w:numId w:val="46"/>
+        </w:numPr>
+      </w:pPr>
+      <w:r>
+        <w:t xml:space="preserve">3-х </w:t>
+      </w:r>
+      <w:proofErr w:type="spellStart"/>
+      <w:proofErr w:type="gramStart"/>
+      <w:r>
+        <w:t>р</w:t>
+      </w:r>
+      <w:proofErr w:type="gramEnd"/>
+      <w:r>
+        <w:t>івнева</w:t>
+      </w:r>
+      <w:proofErr w:type="spellEnd"/>
+      <w:r>
+        <w:t xml:space="preserve"> </w:t>
+      </w:r>
+      <w:proofErr w:type="spellStart"/>
+      <w:r>
+        <w:t>клієнт-серверна</w:t>
+      </w:r>
+      <w:proofErr w:type="spellEnd"/>
+      <w:r>
+        <w:t xml:space="preserve"> СА з “тонким” </w:t>
+      </w:r>
+      <w:proofErr w:type="spellStart"/>
+      <w:r>
+        <w:t>клієнтом</w:t>
+      </w:r>
+      <w:proofErr w:type="spellEnd"/>
+      <w:r>
+        <w:t xml:space="preserve"> і сервером</w:t>
+      </w:r>
+      <w:r>
+        <w:rPr>
+          <w:lang w:val="uk-UA"/>
+        </w:rPr>
+        <w:t>-</w:t>
+      </w:r>
+      <w:r>
+        <w:t xml:space="preserve"> </w:t>
+      </w:r>
+      <w:proofErr w:type="spellStart"/>
+      <w:r>
+        <w:t>застосунком</w:t>
+      </w:r>
+      <w:proofErr w:type="spellEnd"/>
+      <w:r>
+        <w:t xml:space="preserve"> (для </w:t>
+      </w:r>
+      <w:proofErr w:type="spellStart"/>
+      <w:r>
+        <w:t>бізнес-</w:t>
+      </w:r>
+      <w:r>
+        <w:t>логіки</w:t>
+      </w:r>
+      <w:proofErr w:type="spellEnd"/>
+      <w:r>
+        <w:t xml:space="preserve"> </w:t>
+      </w:r>
+      <w:proofErr w:type="spellStart"/>
+      <w:r>
+        <w:t>виділено</w:t>
+      </w:r>
+      <w:proofErr w:type="spellEnd"/>
+      <w:r>
+        <w:t xml:space="preserve"> </w:t>
+      </w:r>
+      <w:proofErr w:type="spellStart"/>
+      <w:r>
+        <w:t>окремий</w:t>
+      </w:r>
+      <w:proofErr w:type="spellEnd"/>
+      <w:r>
+        <w:t xml:space="preserve"> сервер)</w:t>
+      </w:r>
+      <w:r>
+        <w:rPr>
+          <w:lang w:val="uk-UA"/>
+        </w:rPr>
+        <w:t>.</w:t>
+      </w:r>
+    </w:p>
+    <w:p>
+      <w:pPr>
+        <w:pStyle w:val="a1"/>
+        <w:numPr>
+          <w:ilvl w:val="0"/>
+          <w:numId w:val="0"/>
+        </w:numPr>
+        <w:ind w:firstLine="709"/>
+        <w:rPr>
+          <w:lang w:val="uk-UA"/>
+        </w:rPr>
+      </w:pPr>
+    </w:p>
+    <w:p>
+      <w:proofErr w:type="spellStart"/>
+      <w:r>
+        <w:lastRenderedPageBreak/>
+        <w:t>Оскільки</w:t>
+      </w:r>
+      <w:proofErr w:type="spellEnd"/>
+      <w:r>
+        <w:t xml:space="preserve"> предметна область </w:t>
+      </w:r>
+      <w:proofErr w:type="spellStart"/>
+      <w:r>
+        <w:t>передбачає</w:t>
+      </w:r>
+      <w:proofErr w:type="spellEnd"/>
+      <w:r>
+        <w:t xml:space="preserve"> велик</w:t>
+      </w:r>
+      <w:r>
+        <w:rPr>
+          <w:lang w:val="uk-UA"/>
+        </w:rPr>
+        <w:t>у</w:t>
+      </w:r>
+      <w:r>
+        <w:t xml:space="preserve"> </w:t>
+      </w:r>
+      <w:proofErr w:type="spellStart"/>
+      <w:r>
+        <w:t>кільк</w:t>
+      </w:r>
+      <w:proofErr w:type="spellEnd"/>
+      <w:r>
+        <w:rPr>
+          <w:lang w:val="uk-UA"/>
+        </w:rPr>
+        <w:t>і</w:t>
+      </w:r>
+      <w:proofErr w:type="spellStart"/>
+      <w:r>
+        <w:t>ст</w:t>
+      </w:r>
+      <w:proofErr w:type="spellEnd"/>
+      <w:r>
+        <w:rPr>
+          <w:lang w:val="uk-UA"/>
+        </w:rPr>
+        <w:t>ь</w:t>
+      </w:r>
+      <w:r>
+        <w:t xml:space="preserve"> </w:t>
+      </w:r>
+      <w:proofErr w:type="spellStart"/>
+      <w:r>
+        <w:t>даних</w:t>
+      </w:r>
+      <w:proofErr w:type="spellEnd"/>
+      <w:r>
+        <w:t xml:space="preserve">, </w:t>
+      </w:r>
+      <w:proofErr w:type="spellStart"/>
+      <w:r>
+        <w:t>складних</w:t>
+      </w:r>
+      <w:proofErr w:type="spellEnd"/>
+      <w:r>
+        <w:t xml:space="preserve"> </w:t>
+      </w:r>
+      <w:proofErr w:type="spellStart"/>
+      <w:r>
+        <w:t>запитів</w:t>
+      </w:r>
+      <w:proofErr w:type="spellEnd"/>
+      <w:r>
+        <w:t xml:space="preserve">, </w:t>
+      </w:r>
+      <w:proofErr w:type="spellStart"/>
+      <w:r>
+        <w:t>багатьох</w:t>
+      </w:r>
+      <w:proofErr w:type="spellEnd"/>
+      <w:r>
+        <w:t xml:space="preserve"> </w:t>
+      </w:r>
+      <w:proofErr w:type="spellStart"/>
+      <w:proofErr w:type="gramStart"/>
+      <w:r>
+        <w:t>п</w:t>
+      </w:r>
+      <w:proofErr w:type="gramEnd"/>
+      <w:r>
+        <w:t>ідключень</w:t>
+      </w:r>
+      <w:proofErr w:type="spellEnd"/>
+      <w:r>
+        <w:t xml:space="preserve"> до БД - система </w:t>
+      </w:r>
+      <w:proofErr w:type="spellStart"/>
+      <w:r>
+        <w:t>потребує</w:t>
+      </w:r>
+      <w:proofErr w:type="spellEnd"/>
+      <w:r>
+        <w:t xml:space="preserve"> потужного </w:t>
+      </w:r>
+      <w:proofErr w:type="spellStart"/>
+      <w:r>
+        <w:t>апаратного</w:t>
+      </w:r>
+      <w:proofErr w:type="spellEnd"/>
+      <w:r>
+        <w:t xml:space="preserve"> </w:t>
+      </w:r>
+      <w:proofErr w:type="spellStart"/>
+      <w:r>
+        <w:t>забезпечення</w:t>
+      </w:r>
+      <w:proofErr w:type="spellEnd"/>
+      <w:r>
+        <w:rPr>
+          <w:lang w:val="uk-UA"/>
+        </w:rPr>
+        <w:t xml:space="preserve"> серверу БД и </w:t>
+      </w:r>
+      <w:proofErr w:type="spellStart"/>
+      <w:r>
+        <w:rPr>
+          <w:lang w:val="uk-UA"/>
+        </w:rPr>
+        <w:t>застосунку</w:t>
+      </w:r>
+      <w:proofErr w:type="spellEnd"/>
+      <w:r>
+        <w:rPr>
+          <w:lang w:val="uk-UA"/>
+        </w:rPr>
+        <w:t>, тому необхідним варіантом серед усіх</w:t>
+      </w:r>
+      <w:r>
+        <w:t xml:space="preserve"> СА є </w:t>
+      </w:r>
+      <w:r>
+        <w:rPr>
+          <w:lang w:val="uk-UA"/>
+        </w:rPr>
+        <w:t>3</w:t>
+      </w:r>
+      <w:r>
+        <w:t xml:space="preserve">-х </w:t>
+      </w:r>
+      <w:proofErr w:type="spellStart"/>
+      <w:r>
+        <w:t>рівнева</w:t>
+      </w:r>
+      <w:proofErr w:type="spellEnd"/>
+      <w:r>
+        <w:t xml:space="preserve"> </w:t>
+      </w:r>
+      <w:proofErr w:type="spellStart"/>
+      <w:r>
+        <w:t>клієнт-серверна</w:t>
+      </w:r>
+      <w:proofErr w:type="spellEnd"/>
+      <w:r>
+        <w:t xml:space="preserve"> СА з “</w:t>
+      </w:r>
+      <w:r>
+        <w:rPr>
+          <w:lang w:val="uk-UA"/>
+        </w:rPr>
+        <w:t>тонким</w:t>
+      </w:r>
+      <w:r>
+        <w:t xml:space="preserve">” </w:t>
+      </w:r>
+      <w:proofErr w:type="spellStart"/>
+      <w:r>
+        <w:t>клієнтом</w:t>
+      </w:r>
+      <w:proofErr w:type="spellEnd"/>
+      <w:r>
+        <w:t xml:space="preserve"> </w:t>
+      </w:r>
+      <w:r>
+        <w:t>і сервером</w:t>
+      </w:r>
+      <w:r>
+        <w:rPr>
+          <w:lang w:val="uk-UA"/>
+        </w:rPr>
+        <w:t xml:space="preserve"> - </w:t>
+      </w:r>
+      <w:proofErr w:type="spellStart"/>
+      <w:r>
+        <w:rPr>
+          <w:lang w:val="uk-UA"/>
+        </w:rPr>
+        <w:t>застосунком</w:t>
+      </w:r>
+      <w:proofErr w:type="spellEnd"/>
+      <w:r>
+        <w:t>.</w:t>
+      </w:r>
+    </w:p>
+    <w:p>
+      <w:pPr>
+        <w:pStyle w:val="a1"/>
+        <w:numPr>
+          <w:ilvl w:val="0"/>
+          <w:numId w:val="0"/>
+        </w:numPr>
+        <w:ind w:firstLine="709"/>
+        <w:rPr>
+          <w:lang w:val="uk-UA"/>
+        </w:rPr>
+      </w:pPr>
+      <w:r>
+        <w:rPr>
+          <w:lang w:val="uk-UA"/>
+        </w:rPr>
+        <w:t>Даний вибір передбачає, що</w:t>
+      </w:r>
+      <w:r>
+        <w:t xml:space="preserve"> </w:t>
+      </w:r>
+      <w:r>
+        <w:rPr>
+          <w:lang w:val="uk-UA"/>
+        </w:rPr>
+        <w:t>для бази даних виділяється окремий сервер</w:t>
+      </w:r>
+      <w:r>
+        <w:t xml:space="preserve">, а вся робота з </w:t>
+      </w:r>
+      <w:proofErr w:type="spellStart"/>
+      <w:r>
+        <w:t>обробки</w:t>
+      </w:r>
+      <w:proofErr w:type="spellEnd"/>
+      <w:r>
+        <w:t xml:space="preserve"> та </w:t>
+      </w:r>
+      <w:proofErr w:type="spellStart"/>
+      <w:r>
+        <w:t>подання</w:t>
+      </w:r>
+      <w:proofErr w:type="spellEnd"/>
+      <w:r>
+        <w:t xml:space="preserve"> </w:t>
+      </w:r>
+      <w:proofErr w:type="spellStart"/>
+      <w:r>
+        <w:t>цих</w:t>
+      </w:r>
+      <w:proofErr w:type="spellEnd"/>
+      <w:r>
+        <w:t xml:space="preserve"> </w:t>
+      </w:r>
+      <w:proofErr w:type="spellStart"/>
+      <w:r>
+        <w:t>даних</w:t>
+      </w:r>
+      <w:proofErr w:type="spellEnd"/>
+      <w:r>
+        <w:t xml:space="preserve"> переноситься на </w:t>
+      </w:r>
+      <w:r>
+        <w:rPr>
+          <w:lang w:val="uk-UA"/>
+        </w:rPr>
+        <w:t xml:space="preserve">сервер </w:t>
+      </w:r>
+      <w:proofErr w:type="spellStart"/>
+      <w:r>
+        <w:rPr>
+          <w:lang w:val="uk-UA"/>
+        </w:rPr>
+        <w:t>застосунку</w:t>
+      </w:r>
+      <w:proofErr w:type="spellEnd"/>
+      <w:r>
+        <w:t>.</w:t>
+      </w:r>
+      <w:r>
+        <w:rPr>
+          <w:lang w:val="uk-UA"/>
+        </w:rPr>
+        <w:t xml:space="preserve"> Подібна архітектура</w:t>
+      </w:r>
+      <w:r>
+        <w:rPr>
+          <w:lang w:val="uk-UA"/>
+        </w:rPr>
+        <w:t xml:space="preserve"> </w:t>
+      </w:r>
+      <w:r>
+        <w:rPr>
+          <w:lang w:val="uk-UA"/>
+        </w:rPr>
+        <w:t>володіє такими перевагами</w:t>
+      </w:r>
+      <w:r>
+        <w:rPr>
+          <w:lang w:val="uk-UA"/>
+        </w:rPr>
+        <w:t xml:space="preserve"> </w:t>
+      </w:r>
+      <w:r>
+        <w:rPr>
+          <w:lang w:val="uk-UA"/>
+        </w:rPr>
+        <w:t>СА с тонким клієнтом, як низька варті</w:t>
+      </w:r>
+      <w:r>
+        <w:rPr>
+          <w:lang w:val="uk-UA"/>
+        </w:rPr>
+        <w:t xml:space="preserve">сть модернізації та більш висока масштабованість у порівнянні з СА </w:t>
+      </w:r>
+      <w:r>
+        <w:rPr>
+          <w:lang w:val="uk-UA"/>
+        </w:rPr>
+        <w:t>з товстим кл</w:t>
+      </w:r>
+      <w:r>
+        <w:rPr>
+          <w:lang w:val="uk-UA"/>
+        </w:rPr>
+        <w:t>ієнтом</w:t>
+      </w:r>
+      <w:r>
+        <w:rPr>
+          <w:lang w:val="uk-UA"/>
+        </w:rPr>
+        <w:t>, та сама по собі є більш продуктивною у роботі, ніж СА з тонким клієнтом</w:t>
+      </w:r>
+      <w:r>
+        <w:rPr>
+          <w:lang w:val="uk-UA"/>
+        </w:rPr>
+        <w:t>.</w:t>
+      </w:r>
+      <w:r>
+        <w:rPr>
+          <w:lang w:val="uk-UA"/>
+        </w:rPr>
+        <w:t xml:space="preserve"> Висока продуктивність зумовлена розвантаженням сер</w:t>
+      </w:r>
+      <w:r>
+        <w:rPr>
+          <w:lang w:val="uk-UA"/>
+        </w:rPr>
+        <w:t>веру за стосунку та переносом частини обчислювальної роботи на окремий сервер БД.</w:t>
+      </w:r>
+      <w:r>
+        <w:rPr>
+          <w:lang w:val="uk-UA"/>
+        </w:rPr>
+        <w:t xml:space="preserve"> Недоліком 3-х </w:t>
+      </w:r>
+      <w:proofErr w:type="spellStart"/>
+      <w:r>
+        <w:rPr>
+          <w:lang w:val="uk-UA"/>
+        </w:rPr>
+        <w:t>рівневої</w:t>
+      </w:r>
+      <w:proofErr w:type="spellEnd"/>
+      <w:r>
+        <w:rPr>
+          <w:lang w:val="uk-UA"/>
+        </w:rPr>
+        <w:t xml:space="preserve"> архітектури є більша вартість проектування та розробки у порівнянні з іншими СА.</w:t>
+      </w:r>
+    </w:p>
+    <w:p>
+      <w:pPr>
+        <w:pStyle w:val="a1"/>
+        <w:numPr>
+          <w:ilvl w:val="0"/>
+          <w:numId w:val="0"/>
+        </w:numPr>
+        <w:ind w:firstLine="709"/>
+        <w:rPr>
+          <w:lang w:val="uk-UA"/>
+        </w:rPr>
+      </w:pPr>
+    </w:p>
+    <w:p>
       <w:pPr>
         <w:contextualSpacing/>
         <w:rPr>
@@ -11384,160 +12474,6 @@
           <w:lang w:val="uk-UA"/>
         </w:rPr>
       </w:pPr>
-      <w:r>
-        <w:rPr>
-          <w:szCs w:val="28"/>
-        </w:rPr>
-        <w:t xml:space="preserve">Для того, </w:t>
-      </w:r>
-      <w:proofErr w:type="spellStart"/>
-      <w:r>
-        <w:rPr>
-          <w:szCs w:val="28"/>
-        </w:rPr>
-        <w:t>щоб</w:t>
-      </w:r>
-      <w:proofErr w:type="spellEnd"/>
-      <w:r>
-        <w:rPr>
-          <w:szCs w:val="28"/>
-        </w:rPr>
-        <w:t xml:space="preserve"> </w:t>
-      </w:r>
-      <w:proofErr w:type="spellStart"/>
-      <w:r>
-        <w:rPr>
-          <w:szCs w:val="28"/>
-        </w:rPr>
-        <w:t>визначити</w:t>
-      </w:r>
-      <w:proofErr w:type="spellEnd"/>
-      <w:r>
-        <w:rPr>
-          <w:szCs w:val="28"/>
-        </w:rPr>
-        <w:t xml:space="preserve"> </w:t>
-      </w:r>
-      <w:proofErr w:type="spellStart"/>
-      <w:r>
-        <w:rPr>
-          <w:szCs w:val="28"/>
-        </w:rPr>
-        <w:t>системну</w:t>
-      </w:r>
-      <w:proofErr w:type="spellEnd"/>
-      <w:r>
-        <w:rPr>
-          <w:szCs w:val="28"/>
-        </w:rPr>
-        <w:t xml:space="preserve"> </w:t>
-      </w:r>
-      <w:proofErr w:type="spellStart"/>
-      <w:r>
-        <w:rPr>
-          <w:szCs w:val="28"/>
-        </w:rPr>
-        <w:t>програмну</w:t>
-      </w:r>
-      <w:proofErr w:type="spellEnd"/>
-      <w:r>
-        <w:rPr>
-          <w:szCs w:val="28"/>
-        </w:rPr>
-        <w:t xml:space="preserve"> </w:t>
-      </w:r>
-      <w:proofErr w:type="spellStart"/>
-      <w:proofErr w:type="gramStart"/>
-      <w:r>
-        <w:rPr>
-          <w:szCs w:val="28"/>
-        </w:rPr>
-        <w:t>арх</w:t>
-      </w:r>
-      <w:proofErr w:type="gramEnd"/>
-      <w:r>
-        <w:rPr>
-          <w:szCs w:val="28"/>
-        </w:rPr>
-        <w:t>ітектуру</w:t>
-      </w:r>
-      <w:proofErr w:type="spellEnd"/>
-      <w:r>
-        <w:rPr>
-          <w:szCs w:val="28"/>
-        </w:rPr>
-        <w:t xml:space="preserve"> </w:t>
-      </w:r>
-      <w:proofErr w:type="spellStart"/>
-      <w:r>
-        <w:rPr>
-          <w:szCs w:val="28"/>
-        </w:rPr>
-        <w:t>розроблено</w:t>
-      </w:r>
-      <w:proofErr w:type="spellEnd"/>
-      <w:r>
-        <w:rPr>
-          <w:szCs w:val="28"/>
-        </w:rPr>
-        <w:t xml:space="preserve"> UML-</w:t>
-      </w:r>
-      <w:proofErr w:type="spellStart"/>
-      <w:r>
-        <w:rPr>
-          <w:szCs w:val="28"/>
-        </w:rPr>
-        <w:t>діаграму</w:t>
-      </w:r>
-      <w:proofErr w:type="spellEnd"/>
-      <w:r>
-        <w:rPr>
-          <w:szCs w:val="28"/>
-        </w:rPr>
-        <w:t xml:space="preserve"> </w:t>
-      </w:r>
-      <w:proofErr w:type="spellStart"/>
-      <w:r>
-        <w:rPr>
-          <w:szCs w:val="28"/>
-        </w:rPr>
-        <w:t>основних</w:t>
-      </w:r>
-      <w:proofErr w:type="spellEnd"/>
-      <w:r>
-        <w:rPr>
-          <w:szCs w:val="28"/>
-        </w:rPr>
-        <w:t xml:space="preserve"> </w:t>
-      </w:r>
-      <w:proofErr w:type="spellStart"/>
-      <w:r>
-        <w:rPr>
-          <w:szCs w:val="28"/>
-        </w:rPr>
-        <w:t>варіантів</w:t>
-      </w:r>
-      <w:proofErr w:type="spellEnd"/>
-      <w:r>
-        <w:rPr>
-          <w:szCs w:val="28"/>
-        </w:rPr>
-        <w:t xml:space="preserve"> </w:t>
-      </w:r>
-      <w:proofErr w:type="spellStart"/>
-      <w:r>
-        <w:rPr>
-          <w:szCs w:val="28"/>
-        </w:rPr>
-        <w:t>використання</w:t>
-      </w:r>
-      <w:proofErr w:type="spellEnd"/>
-      <w:r>
-        <w:rPr>
-          <w:szCs w:val="28"/>
-        </w:rPr>
-        <w:t>.</w:t>
-      </w:r>
     </w:p>
     <w:p>
       <w:pPr>
@@ -11555,14 +12491,29 @@
           <w:lang w:val="uk-UA"/>
         </w:rPr>
       </w:pPr>
-      <w:bookmarkStart w:id="23" w:name="_Toc471844223"/>
-      <w:r>
-        <w:rPr>
-          <w:lang w:val="uk-UA"/>
-        </w:rPr>
-        <w:lastRenderedPageBreak/>
+      <w:bookmarkStart w:id="22" w:name="_Toc471844223"/>
+      <w:r>
+        <w:rPr>
+          <w:lang w:val="uk-UA"/>
+        </w:rPr>
         <w:t>3.2 Мотивований вибір СКБД та інструментальних програмних засобів для реалізації запропонованої системної архітектури</w:t>
       </w:r>
+      <w:bookmarkEnd w:id="22"/>
+    </w:p>
+    <w:p>
+      <w:pPr>
+        <w:pStyle w:val="3"/>
+        <w:rPr>
+          <w:lang w:val="uk-UA"/>
+        </w:rPr>
+      </w:pPr>
+      <w:bookmarkStart w:id="23" w:name="_Toc471844224"/>
+      <w:r>
+        <w:rPr>
+          <w:lang w:val="uk-UA"/>
+        </w:rPr>
+        <w:t>3.2.1 Стислий огляд сучасних типів СКБД та критерії вибору СКБД для реалізації проекту</w:t>
+      </w:r>
       <w:bookmarkEnd w:id="23"/>
     </w:p>
     <w:p>
@@ -11572,50 +12523,34 @@
           <w:lang w:val="uk-UA"/>
         </w:rPr>
       </w:pPr>
-      <w:bookmarkStart w:id="24" w:name="_Toc471844224"/>
-      <w:r>
-        <w:rPr>
-          <w:lang w:val="uk-UA"/>
-        </w:rPr>
-        <w:t>3.2.1 Стислий огляд сучасних типів СКБД та критерії вибору СКБД для реалізації проекту</w:t>
+      <w:bookmarkStart w:id="24" w:name="_Toc471844225"/>
+      <w:r>
+        <w:rPr>
+          <w:lang w:val="uk-UA"/>
+        </w:rPr>
+        <w:t>3.2.2 Особливості інструментальних засобів програмної реалізації клієнтського додатку та бізнес-логіки системи</w:t>
       </w:r>
       <w:bookmarkEnd w:id="24"/>
     </w:p>
     <w:p>
       <w:pPr>
-        <w:pStyle w:val="3"/>
-        <w:rPr>
-          <w:lang w:val="uk-UA"/>
-        </w:rPr>
-      </w:pPr>
-      <w:bookmarkStart w:id="25" w:name="_Toc471844225"/>
-      <w:r>
-        <w:rPr>
-          <w:lang w:val="uk-UA"/>
-        </w:rPr>
-        <w:t>3.2.2 Особливості інструментальних засобів програмної реалізації клієнтського додатку та бізнес-логіки системи</w:t>
+        <w:pStyle w:val="2"/>
+        <w:rPr>
+          <w:lang w:val="uk-UA"/>
+        </w:rPr>
+      </w:pPr>
+      <w:bookmarkStart w:id="25" w:name="_Toc406586250"/>
+      <w:bookmarkStart w:id="26" w:name="_Toc406635637"/>
+      <w:bookmarkStart w:id="27" w:name="_Toc471844226"/>
+      <w:r>
+        <w:rPr>
+          <w:lang w:val="uk-UA"/>
+        </w:rPr>
+        <w:t>3.3 Розробка прикладного програмного забезпечення</w:t>
       </w:r>
       <w:bookmarkEnd w:id="25"/>
-    </w:p>
-    <w:p>
-      <w:pPr>
-        <w:pStyle w:val="2"/>
-        <w:rPr>
-          <w:lang w:val="uk-UA"/>
-        </w:rPr>
-      </w:pPr>
-      <w:bookmarkStart w:id="26" w:name="_Toc406586250"/>
-      <w:bookmarkStart w:id="27" w:name="_Toc406635637"/>
-      <w:bookmarkStart w:id="28" w:name="_Toc471844226"/>
-      <w:r>
-        <w:rPr>
-          <w:lang w:val="uk-UA"/>
-        </w:rPr>
-        <w:t>3.3 Розробка прикладного програмного забезпечення</w:t>
-      </w:r>
       <w:bookmarkEnd w:id="26"/>
       <w:bookmarkEnd w:id="27"/>
-      <w:bookmarkEnd w:id="28"/>
     </w:p>
     <w:p>
       <w:pPr>
@@ -11634,18 +12569,18 @@
           <w:lang w:val="uk-UA"/>
         </w:rPr>
       </w:pPr>
-      <w:bookmarkStart w:id="29" w:name="_Toc406586251"/>
-      <w:bookmarkStart w:id="30" w:name="_Toc406635638"/>
-      <w:bookmarkStart w:id="31" w:name="_Toc471844227"/>
+      <w:bookmarkStart w:id="28" w:name="_Toc406586251"/>
+      <w:bookmarkStart w:id="29" w:name="_Toc406635638"/>
+      <w:bookmarkStart w:id="30" w:name="_Toc471844227"/>
       <w:r>
         <w:rPr>
           <w:lang w:val="uk-UA"/>
         </w:rPr>
         <w:t>3.4 Розробка візуального інтерфейсу користувачів системи</w:t>
       </w:r>
+      <w:bookmarkEnd w:id="28"/>
       <w:bookmarkEnd w:id="29"/>
       <w:bookmarkEnd w:id="30"/>
-      <w:bookmarkEnd w:id="31"/>
     </w:p>
     <w:p>
       <w:pPr>
@@ -11662,6 +12597,8 @@
         </w:rPr>
         <w:br w:type="page"/>
       </w:r>
+      <w:bookmarkStart w:id="31" w:name="_GoBack"/>
+      <w:bookmarkEnd w:id="31"/>
     </w:p>
     <w:p>
       <w:pPr>
@@ -13133,10 +14070,10 @@
       </w:pPr>
     </w:p>
     <w:sectPr>
-      <w:headerReference w:type="even" r:id="rId14"/>
-      <w:headerReference w:type="default" r:id="rId15"/>
-      <w:footerReference w:type="even" r:id="rId16"/>
-      <w:footerReference w:type="default" r:id="rId17"/>
+      <w:headerReference w:type="even" r:id="rId15"/>
+      <w:headerReference w:type="default" r:id="rId16"/>
+      <w:footerReference w:type="even" r:id="rId17"/>
+      <w:footerReference w:type="default" r:id="rId18"/>
       <w:pgSz w:w="11906" w:h="16838" w:code="9"/>
       <w:pgMar w:top="1134" w:right="680" w:bottom="1134" w:left="1247" w:header="510" w:footer="510" w:gutter="0"/>
       <w:pgNumType w:start="4"/>
@@ -13302,7 +14239,7 @@
         <w:rStyle w:val="ad"/>
         <w:noProof/>
       </w:rPr>
-      <w:t>22</w:t>
+      <w:t>24</w:t>
     </w:r>
     <w:r>
       <w:rPr>
@@ -16364,9 +17301,9 @@
   </w:abstractNum>
   <w:abstractNum w:abstractNumId="28">
     <w:nsid w:val="447D3733"/>
-    <w:multiLevelType w:val="hybridMultilevel"/>
-    <w:tmpl w:val="A2669448"/>
-    <w:lvl w:ilvl="0" w:tplc="FB08176E">
+    <w:multiLevelType w:val="multilevel"/>
+    <w:tmpl w:val="46743738"/>
+    <w:lvl w:ilvl="0">
       <w:start w:val="1"/>
       <w:numFmt w:val="decimal"/>
       <w:lvlText w:val="%1"/>
@@ -16378,100 +17315,108 @@
         <w:rFonts w:hint="default"/>
       </w:rPr>
     </w:lvl>
-    <w:lvl w:ilvl="1" w:tplc="04190003" w:tentative="1">
-      <w:start w:val="1"/>
-      <w:numFmt w:val="bullet"/>
-      <w:lvlText w:val="o"/>
-      <w:lvlJc w:val="left"/>
-      <w:pPr>
-        <w:ind w:left="2149" w:hanging="360"/>
-      </w:pPr>
-      <w:rPr>
-        <w:rFonts w:ascii="Courier New" w:hAnsi="Courier New" w:cs="Courier New" w:hint="default"/>
-      </w:rPr>
-    </w:lvl>
-    <w:lvl w:ilvl="2" w:tplc="04190005" w:tentative="1">
-      <w:start w:val="1"/>
-      <w:numFmt w:val="bullet"/>
-      <w:lvlText w:val=""/>
-      <w:lvlJc w:val="left"/>
-      <w:pPr>
-        <w:ind w:left="2869" w:hanging="360"/>
-      </w:pPr>
-      <w:rPr>
-        <w:rFonts w:ascii="Wingdings" w:hAnsi="Wingdings" w:hint="default"/>
-      </w:rPr>
-    </w:lvl>
-    <w:lvl w:ilvl="3" w:tplc="04190001" w:tentative="1">
-      <w:start w:val="1"/>
-      <w:numFmt w:val="bullet"/>
-      <w:lvlText w:val=""/>
-      <w:lvlJc w:val="left"/>
-      <w:pPr>
-        <w:ind w:left="3589" w:hanging="360"/>
-      </w:pPr>
-      <w:rPr>
-        <w:rFonts w:ascii="Symbol" w:hAnsi="Symbol" w:hint="default"/>
-      </w:rPr>
-    </w:lvl>
-    <w:lvl w:ilvl="4" w:tplc="04190003" w:tentative="1">
-      <w:start w:val="1"/>
-      <w:numFmt w:val="bullet"/>
-      <w:lvlText w:val="o"/>
-      <w:lvlJc w:val="left"/>
-      <w:pPr>
-        <w:ind w:left="4309" w:hanging="360"/>
-      </w:pPr>
-      <w:rPr>
-        <w:rFonts w:ascii="Courier New" w:hAnsi="Courier New" w:cs="Courier New" w:hint="default"/>
-      </w:rPr>
-    </w:lvl>
-    <w:lvl w:ilvl="5" w:tplc="04190005" w:tentative="1">
-      <w:start w:val="1"/>
-      <w:numFmt w:val="bullet"/>
-      <w:lvlText w:val=""/>
-      <w:lvlJc w:val="left"/>
-      <w:pPr>
-        <w:ind w:left="5029" w:hanging="360"/>
-      </w:pPr>
-      <w:rPr>
-        <w:rFonts w:ascii="Wingdings" w:hAnsi="Wingdings" w:hint="default"/>
-      </w:rPr>
-    </w:lvl>
-    <w:lvl w:ilvl="6" w:tplc="04190001" w:tentative="1">
-      <w:start w:val="1"/>
-      <w:numFmt w:val="bullet"/>
-      <w:lvlText w:val=""/>
-      <w:lvlJc w:val="left"/>
-      <w:pPr>
-        <w:ind w:left="5749" w:hanging="360"/>
-      </w:pPr>
-      <w:rPr>
-        <w:rFonts w:ascii="Symbol" w:hAnsi="Symbol" w:hint="default"/>
-      </w:rPr>
-    </w:lvl>
-    <w:lvl w:ilvl="7" w:tplc="04190003" w:tentative="1">
-      <w:start w:val="1"/>
-      <w:numFmt w:val="bullet"/>
-      <w:lvlText w:val="o"/>
-      <w:lvlJc w:val="left"/>
-      <w:pPr>
-        <w:ind w:left="6469" w:hanging="360"/>
-      </w:pPr>
-      <w:rPr>
-        <w:rFonts w:ascii="Courier New" w:hAnsi="Courier New" w:cs="Courier New" w:hint="default"/>
-      </w:rPr>
-    </w:lvl>
-    <w:lvl w:ilvl="8" w:tplc="04190005" w:tentative="1">
-      <w:start w:val="1"/>
-      <w:numFmt w:val="bullet"/>
-      <w:lvlText w:val=""/>
-      <w:lvlJc w:val="left"/>
-      <w:pPr>
-        <w:ind w:left="7189" w:hanging="360"/>
-      </w:pPr>
-      <w:rPr>
-        <w:rFonts w:ascii="Wingdings" w:hAnsi="Wingdings" w:hint="default"/>
+    <w:lvl w:ilvl="1">
+      <w:start w:val="1"/>
+      <w:numFmt w:val="decimal"/>
+      <w:isLgl/>
+      <w:lvlText w:val="%1.%2"/>
+      <w:lvlJc w:val="left"/>
+      <w:pPr>
+        <w:ind w:left="1159" w:hanging="450"/>
+      </w:pPr>
+      <w:rPr>
+        <w:rFonts w:hint="default"/>
+      </w:rPr>
+    </w:lvl>
+    <w:lvl w:ilvl="2">
+      <w:start w:val="1"/>
+      <w:numFmt w:val="decimal"/>
+      <w:isLgl/>
+      <w:lvlText w:val="%1.%2.%3"/>
+      <w:lvlJc w:val="left"/>
+      <w:pPr>
+        <w:ind w:left="1429" w:hanging="720"/>
+      </w:pPr>
+      <w:rPr>
+        <w:rFonts w:hint="default"/>
+      </w:rPr>
+    </w:lvl>
+    <w:lvl w:ilvl="3">
+      <w:start w:val="1"/>
+      <w:numFmt w:val="decimal"/>
+      <w:isLgl/>
+      <w:lvlText w:val="%1.%2.%3.%4"/>
+      <w:lvlJc w:val="left"/>
+      <w:pPr>
+        <w:ind w:left="1789" w:hanging="1080"/>
+      </w:pPr>
+      <w:rPr>
+        <w:rFonts w:hint="default"/>
+      </w:rPr>
+    </w:lvl>
+    <w:lvl w:ilvl="4">
+      <w:start w:val="1"/>
+      <w:numFmt w:val="decimal"/>
+      <w:isLgl/>
+      <w:lvlText w:val="%1.%2.%3.%4.%5"/>
+      <w:lvlJc w:val="left"/>
+      <w:pPr>
+        <w:ind w:left="1789" w:hanging="1080"/>
+      </w:pPr>
+      <w:rPr>
+        <w:rFonts w:hint="default"/>
+      </w:rPr>
+    </w:lvl>
+    <w:lvl w:ilvl="5">
+      <w:start w:val="1"/>
+      <w:numFmt w:val="decimal"/>
+      <w:isLgl/>
+      <w:lvlText w:val="%1.%2.%3.%4.%5.%6"/>
+      <w:lvlJc w:val="left"/>
+      <w:pPr>
+        <w:ind w:left="2149" w:hanging="1440"/>
+      </w:pPr>
+      <w:rPr>
+        <w:rFonts w:hint="default"/>
+      </w:rPr>
+    </w:lvl>
+    <w:lvl w:ilvl="6">
+      <w:start w:val="1"/>
+      <w:numFmt w:val="decimal"/>
+      <w:isLgl/>
+      <w:lvlText w:val="%1.%2.%3.%4.%5.%6.%7"/>
+      <w:lvlJc w:val="left"/>
+      <w:pPr>
+        <w:ind w:left="2149" w:hanging="1440"/>
+      </w:pPr>
+      <w:rPr>
+        <w:rFonts w:hint="default"/>
+      </w:rPr>
+    </w:lvl>
+    <w:lvl w:ilvl="7">
+      <w:start w:val="1"/>
+      <w:numFmt w:val="decimal"/>
+      <w:isLgl/>
+      <w:lvlText w:val="%1.%2.%3.%4.%5.%6.%7.%8"/>
+      <w:lvlJc w:val="left"/>
+      <w:pPr>
+        <w:ind w:left="2509" w:hanging="1800"/>
+      </w:pPr>
+      <w:rPr>
+        <w:rFonts w:hint="default"/>
+      </w:rPr>
+    </w:lvl>
+    <w:lvl w:ilvl="8">
+      <w:start w:val="1"/>
+      <w:numFmt w:val="decimal"/>
+      <w:isLgl/>
+      <w:lvlText w:val="%1.%2.%3.%4.%5.%6.%7.%8.%9"/>
+      <w:lvlJc w:val="left"/>
+      <w:pPr>
+        <w:ind w:left="2869" w:hanging="2160"/>
+      </w:pPr>
+      <w:rPr>
+        <w:rFonts w:hint="default"/>
       </w:rPr>
     </w:lvl>
   </w:abstractNum>
@@ -17938,6 +18883,18 @@
     <w:lvlOverride w:ilvl="8">
       <w:startOverride w:val="1"/>
     </w:lvlOverride>
+  </w:num>
+  <w:num w:numId="46">
+    <w:abstractNumId w:val="36"/>
+    <w:lvlOverride w:ilvl="0"/>
+    <w:lvlOverride w:ilvl="1"/>
+    <w:lvlOverride w:ilvl="2"/>
+    <w:lvlOverride w:ilvl="3"/>
+    <w:lvlOverride w:ilvl="4"/>
+    <w:lvlOverride w:ilvl="5"/>
+    <w:lvlOverride w:ilvl="6"/>
+    <w:lvlOverride w:ilvl="7"/>
+    <w:lvlOverride w:ilvl="8"/>
   </w:num>
   <w:numIdMacAtCleanup w:val="25"/>
 </w:numbering>
@@ -19565,7 +20522,7 @@
 </file>
 
 <file path=customXml/itemProps1.xml><?xml version="1.0" encoding="utf-8"?>
-<ds:datastoreItem xmlns:ds="http://schemas.openxmlformats.org/officeDocument/2006/customXml" ds:itemID="{C81FA546-F4A3-4333-9046-84601ABDDCB7}">
+<ds:datastoreItem xmlns:ds="http://schemas.openxmlformats.org/officeDocument/2006/customXml" ds:itemID="{3B13C0B2-EA98-4203-A8FD-47EC5D7C8F65}">
   <ds:schemaRefs>
     <ds:schemaRef ds:uri="http://schemas.openxmlformats.org/officeDocument/2006/bibliography"/>
   </ds:schemaRefs>

</xml_diff>